<commit_message>
Correzione errore di stesura
</commit_message>
<xml_diff>
--- a/Iterazione 3/Relazione.docx
+++ b/Iterazione 3/Relazione.docx
@@ -81,15 +81,7 @@
     </w:p>
     <w:p>
       <w:r>
-        <w:t xml:space="preserve">Per l’iterazione </w:t>
-      </w:r>
-      <w:proofErr w:type="gramStart"/>
-      <w:r>
-        <w:t>3</w:t>
-      </w:r>
-      <w:proofErr w:type="gramEnd"/>
-      <w:r>
-        <w:t xml:space="preserve"> sono stati scelti i seguenti requisiti su cui concentrarsi:</w:t>
+        <w:t>Per l’iterazione 3 sono stati scelti i seguenti requisiti su cui concentrarsi:</w:t>
       </w:r>
     </w:p>
     <w:p>
@@ -353,24 +345,40 @@
       <w:pPr>
         <w:spacing w:line="279" w:lineRule="auto"/>
         <w:ind w:left="1416"/>
-        <w:rPr>
-          <w:sz w:val="30"/>
-          <w:szCs w:val="30"/>
-        </w:rPr>
-      </w:pPr>
-      <w:r>
-        <w:rPr>
-          <w:sz w:val="30"/>
-          <w:szCs w:val="30"/>
-        </w:rPr>
-        <w:t>Di seguito vengono riportati i diagrammi di sequenza di Sistema relativi ai casi d’uso presi in esame in questa iterazione</w:t>
-      </w:r>
-      <w:r>
-        <w:rPr>
-          <w:sz w:val="30"/>
-          <w:szCs w:val="30"/>
-        </w:rPr>
-        <w:t>.</w:t>
+      </w:pPr>
+      <w:r>
+        <w:t>Di seguito vengono riportati i diagrammi di sequenza di Sistema relativi ai casi d’uso presi in esame in questa iterazione.</w:t>
+      </w:r>
+      <w:r>
+        <w:t xml:space="preserve"> </w:t>
+      </w:r>
+    </w:p>
+    <w:p>
+      <w:pPr>
+        <w:spacing w:line="279" w:lineRule="auto"/>
+        <w:ind w:left="1416"/>
+      </w:pPr>
+      <w:r>
+        <w:t>È</w:t>
+      </w:r>
+      <w:r>
+        <w:t xml:space="preserve"> stato modificato il nome dell’operazione </w:t>
+      </w:r>
+      <w:proofErr w:type="spellStart"/>
+      <w:r>
+        <w:t>prenotaBiglietto</w:t>
+      </w:r>
+      <w:proofErr w:type="spellEnd"/>
+      <w:r>
+        <w:t xml:space="preserve"> in </w:t>
+      </w:r>
+      <w:proofErr w:type="spellStart"/>
+      <w:r>
+        <w:t>visualizzaElencoTratte</w:t>
+      </w:r>
+      <w:proofErr w:type="spellEnd"/>
+      <w:r>
+        <w:t xml:space="preserve"> per poter essere riutilizzato oltre che nel UC6 anche nel UC10</w:t>
       </w:r>
     </w:p>
     <w:p>
@@ -419,7 +427,7 @@
           <w:szCs w:val="30"/>
         </w:rPr>
         <w:drawing>
-          <wp:inline distT="0" distB="0" distL="0" distR="0" wp14:anchorId="32EB17A2" wp14:editId="2FDD3E8F">
+          <wp:inline distT="0" distB="0" distL="0" distR="0" wp14:anchorId="32EB17A2" wp14:editId="4A3F49AC">
             <wp:extent cx="4126675" cy="1702774"/>
             <wp:effectExtent l="0" t="0" r="7620" b="0"/>
             <wp:docPr id="2133190920" name="Immagine 2" descr="Immagine che contiene testo, schermata, linea, diagramma&#10;&#10;Il contenuto generato dall'IA potrebbe non essere corretto."/>
@@ -527,7 +535,7 @@
           <w:szCs w:val="30"/>
         </w:rPr>
         <w:drawing>
-          <wp:inline distT="0" distB="0" distL="0" distR="0" wp14:anchorId="0F76B115" wp14:editId="0CC2FFD5">
+          <wp:inline distT="0" distB="0" distL="0" distR="0" wp14:anchorId="0F76B115" wp14:editId="6B7D8AB6">
             <wp:extent cx="4171878" cy="2180909"/>
             <wp:effectExtent l="0" t="0" r="635" b="0"/>
             <wp:docPr id="912660989" name="Immagine 3"/>
@@ -578,6 +586,110 @@
     <w:p>
       <w:pPr>
         <w:pStyle w:val="Paragrafoelenco"/>
+        <w:spacing w:line="279" w:lineRule="auto"/>
+        <w:ind w:left="2136"/>
+        <w:rPr>
+          <w:b/>
+          <w:bCs/>
+          <w:sz w:val="30"/>
+          <w:szCs w:val="30"/>
+        </w:rPr>
+      </w:pPr>
+    </w:p>
+    <w:p>
+      <w:pPr>
+        <w:pStyle w:val="Paragrafoelenco"/>
+        <w:spacing w:line="279" w:lineRule="auto"/>
+        <w:ind w:left="2136"/>
+        <w:rPr>
+          <w:b/>
+          <w:bCs/>
+          <w:sz w:val="30"/>
+          <w:szCs w:val="30"/>
+        </w:rPr>
+      </w:pPr>
+    </w:p>
+    <w:p>
+      <w:pPr>
+        <w:pStyle w:val="Paragrafoelenco"/>
+        <w:spacing w:line="279" w:lineRule="auto"/>
+        <w:ind w:left="2136"/>
+        <w:rPr>
+          <w:b/>
+          <w:bCs/>
+          <w:sz w:val="30"/>
+          <w:szCs w:val="30"/>
+        </w:rPr>
+      </w:pPr>
+    </w:p>
+    <w:p>
+      <w:pPr>
+        <w:pStyle w:val="Paragrafoelenco"/>
+        <w:spacing w:line="279" w:lineRule="auto"/>
+        <w:ind w:left="2136"/>
+        <w:rPr>
+          <w:b/>
+          <w:bCs/>
+          <w:sz w:val="30"/>
+          <w:szCs w:val="30"/>
+        </w:rPr>
+      </w:pPr>
+    </w:p>
+    <w:p>
+      <w:pPr>
+        <w:pStyle w:val="Paragrafoelenco"/>
+        <w:spacing w:line="279" w:lineRule="auto"/>
+        <w:ind w:left="2136"/>
+        <w:rPr>
+          <w:b/>
+          <w:bCs/>
+          <w:sz w:val="30"/>
+          <w:szCs w:val="30"/>
+        </w:rPr>
+      </w:pPr>
+    </w:p>
+    <w:p>
+      <w:pPr>
+        <w:pStyle w:val="Paragrafoelenco"/>
+        <w:spacing w:line="279" w:lineRule="auto"/>
+        <w:ind w:left="2136"/>
+        <w:rPr>
+          <w:b/>
+          <w:bCs/>
+          <w:sz w:val="30"/>
+          <w:szCs w:val="30"/>
+        </w:rPr>
+      </w:pPr>
+    </w:p>
+    <w:p>
+      <w:pPr>
+        <w:pStyle w:val="Paragrafoelenco"/>
+        <w:spacing w:line="279" w:lineRule="auto"/>
+        <w:ind w:left="2136"/>
+        <w:rPr>
+          <w:b/>
+          <w:bCs/>
+          <w:sz w:val="30"/>
+          <w:szCs w:val="30"/>
+        </w:rPr>
+      </w:pPr>
+    </w:p>
+    <w:p>
+      <w:pPr>
+        <w:pStyle w:val="Paragrafoelenco"/>
+        <w:spacing w:line="279" w:lineRule="auto"/>
+        <w:ind w:left="2136"/>
+        <w:rPr>
+          <w:b/>
+          <w:bCs/>
+          <w:sz w:val="30"/>
+          <w:szCs w:val="30"/>
+        </w:rPr>
+      </w:pPr>
+    </w:p>
+    <w:p>
+      <w:pPr>
+        <w:pStyle w:val="Paragrafoelenco"/>
         <w:numPr>
           <w:ilvl w:val="2"/>
           <w:numId w:val="10"/>
@@ -597,6 +709,7 @@
           <w:sz w:val="30"/>
           <w:szCs w:val="30"/>
         </w:rPr>
+        <w:lastRenderedPageBreak/>
         <w:t>SSD UC10</w:t>
       </w:r>
     </w:p>
@@ -621,9 +734,9 @@
           <w:szCs w:val="30"/>
         </w:rPr>
         <w:drawing>
-          <wp:inline distT="0" distB="0" distL="0" distR="0" wp14:anchorId="1A8CB001" wp14:editId="06480C2C">
-            <wp:extent cx="4349750" cy="2656296"/>
-            <wp:effectExtent l="0" t="0" r="0" b="0"/>
+          <wp:inline distT="0" distB="0" distL="0" distR="0" wp14:anchorId="1A8CB001" wp14:editId="24444E53">
+            <wp:extent cx="4358105" cy="2663432"/>
+            <wp:effectExtent l="0" t="0" r="4445" b="3810"/>
             <wp:docPr id="341315217" name="Immagine 4"/>
             <wp:cNvGraphicFramePr>
               <a:graphicFrameLocks xmlns:a="http://schemas.openxmlformats.org/drawingml/2006/main" noChangeAspect="1"/>
@@ -652,7 +765,7 @@
                   <pic:spPr bwMode="auto">
                     <a:xfrm>
                       <a:off x="0" y="0"/>
-                      <a:ext cx="4361436" cy="2663432"/>
+                      <a:ext cx="4358105" cy="2663432"/>
                     </a:xfrm>
                     <a:prstGeom prst="rect">
                       <a:avLst/>
@@ -752,7 +865,7 @@
           <w:noProof/>
         </w:rPr>
         <w:drawing>
-          <wp:inline distT="0" distB="0" distL="0" distR="0" wp14:anchorId="65957638" wp14:editId="6A20F0CE">
+          <wp:inline distT="0" distB="0" distL="0" distR="0" wp14:anchorId="65957638" wp14:editId="769DF170">
             <wp:extent cx="3943071" cy="2386477"/>
             <wp:effectExtent l="0" t="0" r="635" b="0"/>
             <wp:docPr id="1629397823" name="Immagine 5" descr="Immagine che contiene testo, schermata, linea, Parallelo&#10;&#10;Il contenuto generato dall'IA potrebbe non essere corretto."/>
@@ -2147,9 +2260,9 @@
           <w:szCs w:val="30"/>
         </w:rPr>
         <w:drawing>
-          <wp:inline distT="0" distB="0" distL="0" distR="0" wp14:anchorId="07F61BC9" wp14:editId="2701D155">
-            <wp:extent cx="4332908" cy="3743589"/>
-            <wp:effectExtent l="0" t="0" r="0" b="9525"/>
+          <wp:inline distT="0" distB="0" distL="0" distR="0" wp14:anchorId="07F61BC9" wp14:editId="4FC3F291">
+            <wp:extent cx="4320104" cy="3758322"/>
+            <wp:effectExtent l="0" t="0" r="4445" b="0"/>
             <wp:docPr id="464118400" name="Immagine 7"/>
             <wp:cNvGraphicFramePr>
               <a:graphicFrameLocks xmlns:a="http://schemas.openxmlformats.org/drawingml/2006/main" noChangeAspect="1"/>
@@ -2158,7 +2271,7 @@
               <a:graphicData uri="http://schemas.openxmlformats.org/drawingml/2006/picture">
                 <pic:pic xmlns:pic="http://schemas.openxmlformats.org/drawingml/2006/picture">
                   <pic:nvPicPr>
-                    <pic:cNvPr id="0" name="Picture 7"/>
+                    <pic:cNvPr id="464118400" name="Immagine 7"/>
                     <pic:cNvPicPr>
                       <a:picLocks noChangeAspect="1" noChangeArrowheads="1"/>
                     </pic:cNvPicPr>
@@ -2171,7 +2284,6 @@
                         </a:ext>
                       </a:extLst>
                     </a:blip>
-                    <a:srcRect/>
                     <a:stretch>
                       <a:fillRect/>
                     </a:stretch>
@@ -2179,7 +2291,7 @@
                   <pic:spPr bwMode="auto">
                     <a:xfrm>
                       <a:off x="0" y="0"/>
-                      <a:ext cx="4349960" cy="3758322"/>
+                      <a:ext cx="4320104" cy="3758322"/>
                     </a:xfrm>
                     <a:prstGeom prst="rect">
                       <a:avLst/>
@@ -2386,6 +2498,102 @@
     <w:p>
       <w:pPr>
         <w:pStyle w:val="Paragrafoelenco"/>
+        <w:ind w:left="1440"/>
+        <w:rPr>
+          <w:b/>
+          <w:bCs/>
+          <w:sz w:val="30"/>
+          <w:szCs w:val="30"/>
+        </w:rPr>
+      </w:pPr>
+    </w:p>
+    <w:p>
+      <w:pPr>
+        <w:pStyle w:val="Paragrafoelenco"/>
+        <w:ind w:left="1440"/>
+        <w:rPr>
+          <w:b/>
+          <w:bCs/>
+          <w:sz w:val="30"/>
+          <w:szCs w:val="30"/>
+        </w:rPr>
+      </w:pPr>
+    </w:p>
+    <w:p>
+      <w:pPr>
+        <w:pStyle w:val="Paragrafoelenco"/>
+        <w:ind w:left="1440"/>
+        <w:rPr>
+          <w:b/>
+          <w:bCs/>
+          <w:sz w:val="30"/>
+          <w:szCs w:val="30"/>
+        </w:rPr>
+      </w:pPr>
+    </w:p>
+    <w:p>
+      <w:pPr>
+        <w:pStyle w:val="Paragrafoelenco"/>
+        <w:ind w:left="1440"/>
+        <w:rPr>
+          <w:b/>
+          <w:bCs/>
+          <w:sz w:val="30"/>
+          <w:szCs w:val="30"/>
+        </w:rPr>
+      </w:pPr>
+    </w:p>
+    <w:p>
+      <w:pPr>
+        <w:pStyle w:val="Paragrafoelenco"/>
+        <w:ind w:left="1440"/>
+        <w:rPr>
+          <w:b/>
+          <w:bCs/>
+          <w:sz w:val="30"/>
+          <w:szCs w:val="30"/>
+        </w:rPr>
+      </w:pPr>
+    </w:p>
+    <w:p>
+      <w:pPr>
+        <w:pStyle w:val="Paragrafoelenco"/>
+        <w:ind w:left="1440"/>
+        <w:rPr>
+          <w:b/>
+          <w:bCs/>
+          <w:sz w:val="30"/>
+          <w:szCs w:val="30"/>
+        </w:rPr>
+      </w:pPr>
+    </w:p>
+    <w:p>
+      <w:pPr>
+        <w:pStyle w:val="Paragrafoelenco"/>
+        <w:ind w:left="1440"/>
+        <w:rPr>
+          <w:b/>
+          <w:bCs/>
+          <w:sz w:val="30"/>
+          <w:szCs w:val="30"/>
+        </w:rPr>
+      </w:pPr>
+    </w:p>
+    <w:p>
+      <w:pPr>
+        <w:pStyle w:val="Paragrafoelenco"/>
+        <w:ind w:left="1440"/>
+        <w:rPr>
+          <w:b/>
+          <w:bCs/>
+          <w:sz w:val="30"/>
+          <w:szCs w:val="30"/>
+        </w:rPr>
+      </w:pPr>
+    </w:p>
+    <w:p>
+      <w:pPr>
+        <w:pStyle w:val="Paragrafoelenco"/>
         <w:numPr>
           <w:ilvl w:val="2"/>
           <w:numId w:val="20"/>
@@ -2404,6 +2612,7 @@
           <w:sz w:val="30"/>
           <w:szCs w:val="30"/>
         </w:rPr>
+        <w:lastRenderedPageBreak/>
         <w:t>UC 10 SD4</w:t>
       </w:r>
     </w:p>
@@ -2438,9 +2647,8 @@
           <w:sz w:val="30"/>
           <w:szCs w:val="30"/>
         </w:rPr>
-        <w:lastRenderedPageBreak/>
         <w:drawing>
-          <wp:inline distT="0" distB="0" distL="0" distR="0" wp14:anchorId="183F2006" wp14:editId="0A9593F8">
+          <wp:inline distT="0" distB="0" distL="0" distR="0" wp14:anchorId="183F2006" wp14:editId="28E50FDA">
             <wp:extent cx="5413919" cy="1892227"/>
             <wp:effectExtent l="0" t="0" r="0" b="0"/>
             <wp:docPr id="1762792040" name="Immagine 9" descr="Immagine che contiene testo, linea, diagramma, Parallelo&#10;&#10;Il contenuto generato dall'IA potrebbe non essere corretto."/>
@@ -2767,6 +2975,36 @@
     <w:p>
       <w:pPr>
         <w:pStyle w:val="Paragrafoelenco"/>
+        <w:ind w:left="1080"/>
+      </w:pPr>
+    </w:p>
+    <w:p>
+      <w:pPr>
+        <w:pStyle w:val="Paragrafoelenco"/>
+        <w:ind w:left="1080"/>
+      </w:pPr>
+    </w:p>
+    <w:p>
+      <w:pPr>
+        <w:pStyle w:val="Paragrafoelenco"/>
+        <w:ind w:left="1080"/>
+      </w:pPr>
+    </w:p>
+    <w:p>
+      <w:pPr>
+        <w:pStyle w:val="Paragrafoelenco"/>
+        <w:ind w:left="1080"/>
+      </w:pPr>
+    </w:p>
+    <w:p>
+      <w:pPr>
+        <w:pStyle w:val="Paragrafoelenco"/>
+        <w:ind w:left="1080"/>
+      </w:pPr>
+    </w:p>
+    <w:p>
+      <w:pPr>
+        <w:pStyle w:val="Paragrafoelenco"/>
         <w:numPr>
           <w:ilvl w:val="0"/>
           <w:numId w:val="8"/>
@@ -2785,6 +3023,7 @@
           <w:sz w:val="30"/>
           <w:szCs w:val="30"/>
         </w:rPr>
+        <w:lastRenderedPageBreak/>
         <w:t>Testing</w:t>
       </w:r>
     </w:p>
@@ -2859,7 +3098,6 @@
       </w:pPr>
       <w:proofErr w:type="spellStart"/>
       <w:r>
-        <w:lastRenderedPageBreak/>
         <w:t>getCorsePerPeriodo</w:t>
       </w:r>
       <w:proofErr w:type="spellEnd"/>
@@ -6133,7 +6371,6 @@
   <w:style w:type="character" w:default="1" w:styleId="Carpredefinitoparagrafo">
     <w:name w:val="Default Paragraph Font"/>
     <w:uiPriority w:val="1"/>
-    <w:semiHidden/>
     <w:unhideWhenUsed/>
   </w:style>
   <w:style w:type="table" w:default="1" w:styleId="Tabellanormale">

</xml_diff>